<commit_message>
Added part of confusion matrix and edited word
</commit_message>
<xml_diff>
--- a/final.docx
+++ b/final.docx
@@ -1,10 +1,10 @@
 
 <file path=word/document.xml><?xml version="1.0" encoding="utf-8"?>
-<w:document xmlns:wpc="http://schemas.microsoft.com/office/word/2010/wordprocessingCanvas" xmlns:cx="http://schemas.microsoft.com/office/drawing/2014/chartex" xmlns:cx1="http://schemas.microsoft.com/office/drawing/2015/9/8/chartex" xmlns:cx2="http://schemas.microsoft.com/office/drawing/2015/10/21/chartex" xmlns:cx3="http://schemas.microsoft.com/office/drawing/2016/5/9/chartex" xmlns:cx4="http://schemas.microsoft.com/office/drawing/2016/5/10/chartex" xmlns:cx5="http://schemas.microsoft.com/office/drawing/2016/5/11/chartex" xmlns:mc="http://schemas.openxmlformats.org/markup-compatibility/2006" xmlns:o="urn:schemas-microsoft-com:office:office" xmlns:r="http://schemas.openxmlformats.org/officeDocument/2006/relationships" xmlns:m="http://schemas.openxmlformats.org/officeDocument/2006/math" xmlns:v="urn:schemas-microsoft-com:vml" xmlns:wp14="http://schemas.microsoft.com/office/word/2010/wordprocessingDrawing" xmlns:wp="http://schemas.openxmlformats.org/drawingml/2006/wordprocessingDrawing" xmlns:w10="urn:schemas-microsoft-com:office:word" xmlns:w="http://schemas.openxmlformats.org/wordprocessingml/2006/main" xmlns:w14="http://schemas.microsoft.com/office/word/2010/wordml" xmlns:w15="http://schemas.microsoft.com/office/word/2012/wordml" xmlns:w16se="http://schemas.microsoft.com/office/word/2015/wordml/symex" xmlns:wpg="http://schemas.microsoft.com/office/word/2010/wordprocessingGroup" xmlns:wpi="http://schemas.microsoft.com/office/word/2010/wordprocessingInk" xmlns:wne="http://schemas.microsoft.com/office/word/2006/wordml" xmlns:wps="http://schemas.microsoft.com/office/word/2010/wordprocessingShape" mc:Ignorable="w14 w15 w16se wp14">
+<w:document xmlns:wpc="http://schemas.microsoft.com/office/word/2010/wordprocessingCanvas" xmlns:mc="http://schemas.openxmlformats.org/markup-compatibility/2006" xmlns:o="urn:schemas-microsoft-com:office:office" xmlns:r="http://schemas.openxmlformats.org/officeDocument/2006/relationships" xmlns:m="http://schemas.openxmlformats.org/officeDocument/2006/math" xmlns:v="urn:schemas-microsoft-com:vml" xmlns:wp14="http://schemas.microsoft.com/office/word/2010/wordprocessingDrawing" xmlns:wp="http://schemas.openxmlformats.org/drawingml/2006/wordprocessingDrawing" xmlns:w10="urn:schemas-microsoft-com:office:word" xmlns:w="http://schemas.openxmlformats.org/wordprocessingml/2006/main" xmlns:w14="http://schemas.microsoft.com/office/word/2010/wordml" xmlns:w15="http://schemas.microsoft.com/office/word/2012/wordml" xmlns:wpg="http://schemas.microsoft.com/office/word/2010/wordprocessingGroup" xmlns:wpi="http://schemas.microsoft.com/office/word/2010/wordprocessingInk" xmlns:wne="http://schemas.microsoft.com/office/word/2006/wordml" xmlns:wps="http://schemas.microsoft.com/office/word/2010/wordprocessingShape" mc:Ignorable="w14 w15 wp14">
   <w:body>
     <w:p>
       <w:pPr>
-        <w:pStyle w:val="ListBullet"/>
+        <w:pStyle w:val="a"/>
         <w:numPr>
           <w:ilvl w:val="0"/>
           <w:numId w:val="0"/>
@@ -12,7 +12,6 @@
         <w:bidi/>
         <w:jc w:val="center"/>
         <w:rPr>
-          <w:rFonts w:hint="cs"/>
           <w:b/>
           <w:bCs/>
           <w:u w:val="single"/>
@@ -27,12 +26,22 @@
           <w:u w:val="single"/>
           <w:rtl/>
         </w:rPr>
+        <w:t>נ</w:t>
+      </w:r>
+      <w:r>
+        <w:rPr>
+          <w:rFonts w:hint="cs"/>
+          <w:b/>
+          <w:bCs/>
+          <w:u w:val="single"/>
+          <w:rtl/>
+        </w:rPr>
         <w:t>יתוח ואיבוד מידע ספרתי  - דוח פרויקט 17.2.2017</w:t>
       </w:r>
     </w:p>
     <w:p>
       <w:pPr>
-        <w:pStyle w:val="ListBullet"/>
+        <w:pStyle w:val="a"/>
         <w:numPr>
           <w:ilvl w:val="0"/>
           <w:numId w:val="0"/>
@@ -92,7 +101,7 @@
     </w:p>
     <w:p>
       <w:pPr>
-        <w:pStyle w:val="ListBullet"/>
+        <w:pStyle w:val="a"/>
         <w:numPr>
           <w:ilvl w:val="0"/>
           <w:numId w:val="0"/>
@@ -105,7 +114,7 @@
     </w:p>
     <w:p>
       <w:pPr>
-        <w:pStyle w:val="ListBullet"/>
+        <w:pStyle w:val="a"/>
         <w:numPr>
           <w:ilvl w:val="0"/>
           <w:numId w:val="0"/>
@@ -285,7 +294,7 @@
           <w:rFonts w:ascii="Arial" w:hAnsi="Arial" w:cs="Arial" w:hint="cs"/>
           <w:rtl/>
         </w:rPr>
-        <w:t>במהלך</w:t>
+        <w:t>בין הסטודנטים</w:t>
       </w:r>
       <w:r>
         <w:rPr>
@@ -298,7 +307,14 @@
           <w:rFonts w:ascii="Arial" w:hAnsi="Arial" w:cs="Arial" w:hint="cs"/>
           <w:rtl/>
         </w:rPr>
-        <w:t>הקורס</w:t>
+        <w:t>ב</w:t>
+      </w:r>
+      <w:r>
+        <w:rPr>
+          <w:rFonts w:ascii="Arial" w:hAnsi="Arial" w:cs="Arial" w:hint="cs"/>
+          <w:rtl/>
+        </w:rPr>
+        <w:t>קורס</w:t>
       </w:r>
       <w:r>
         <w:rPr>
@@ -467,6 +483,10 @@
       <w:pPr>
         <w:pStyle w:val="Body"/>
         <w:bidi/>
+        <w:rPr>
+          <w:rFonts w:cs="Arial Unicode MS"/>
+          <w:rtl/>
+        </w:rPr>
       </w:pPr>
       <w:r>
         <w:rPr>
@@ -556,7 +576,8 @@
       </w:pPr>
       <w:r>
         <w:rPr>
-          <w:rFonts w:hint="cs"/>
+          <w:rFonts w:cs="Arial Unicode MS" w:hint="cs"/>
+          <w:rtl/>
         </w:rPr>
         <w:t>18000</w:t>
       </w:r>
@@ -597,7 +618,8 @@
       </w:pPr>
       <w:r>
         <w:rPr>
-          <w:rFonts w:hint="cs"/>
+          <w:rFonts w:cs="Arial Unicode MS" w:hint="cs"/>
+          <w:rtl/>
         </w:rPr>
         <w:t>3000</w:t>
       </w:r>
@@ -630,14 +652,13 @@
     </w:p>
     <w:p>
       <w:pPr>
-        <w:pStyle w:val="ListBullet"/>
+        <w:pStyle w:val="a"/>
         <w:numPr>
           <w:ilvl w:val="0"/>
           <w:numId w:val="0"/>
         </w:numPr>
         <w:bidi/>
         <w:rPr>
-          <w:rFonts w:hint="cs"/>
           <w:sz w:val="24"/>
           <w:szCs w:val="24"/>
           <w:u w:val="single"/>
@@ -676,13 +697,14 @@
     </w:p>
     <w:p>
       <w:pPr>
-        <w:pStyle w:val="ListBullet"/>
+        <w:pStyle w:val="a"/>
         <w:numPr>
           <w:ilvl w:val="0"/>
           <w:numId w:val="0"/>
         </w:numPr>
         <w:bidi/>
         <w:rPr>
+          <w:rFonts w:hint="cs"/>
           <w:rtl/>
         </w:rPr>
       </w:pPr>
@@ -711,36 +733,84 @@
           <w:rFonts w:hint="cs"/>
         </w:rPr>
         <w:t>CNN</w:t>
+      </w:r>
+      <w:r>
+        <w:rPr>
+          <w:rFonts w:hint="cs"/>
+          <w:rtl/>
+        </w:rPr>
+        <w:t>.</w:t>
       </w:r>
     </w:p>
     <w:p>
       <w:pPr>
-        <w:pStyle w:val="ListBullet"/>
+        <w:pStyle w:val="a"/>
         <w:numPr>
           <w:ilvl w:val="0"/>
           <w:numId w:val="0"/>
         </w:numPr>
         <w:bidi/>
         <w:rPr>
-          <w:rtl/>
-        </w:rPr>
-      </w:pPr>
-      <w:r>
-        <w:rPr>
-          <w:rFonts w:hint="cs"/>
-          <w:rtl/>
-        </w:rPr>
-        <w:t>ארכיטקטורה:</w:t>
+          <w:rFonts w:hint="cs"/>
+          <w:rtl/>
+        </w:rPr>
+      </w:pPr>
+      <w:r>
+        <w:rPr>
+          <w:rFonts w:hint="cs"/>
+          <w:rtl/>
+        </w:rPr>
+        <w:t>הארכיטקטורה דומה לפתרון ש-</w:t>
+      </w:r>
+      <w:r>
+        <w:t>TensorFlow</w:t>
+      </w:r>
+      <w:r>
+        <w:rPr>
+          <w:rFonts w:hint="cs"/>
+          <w:rtl/>
+        </w:rPr>
+        <w:t xml:space="preserve"> מציעים עבור </w:t>
+      </w:r>
+      <w:r>
+        <w:t>MNIST</w:t>
+      </w:r>
+      <w:r>
+        <w:rPr>
+          <w:rFonts w:hint="cs"/>
+          <w:rtl/>
+        </w:rPr>
+        <w:t>.</w:t>
       </w:r>
     </w:p>
     <w:p>
       <w:pPr>
-        <w:pStyle w:val="ListBullet"/>
+        <w:pStyle w:val="a"/>
         <w:numPr>
           <w:ilvl w:val="0"/>
           <w:numId w:val="0"/>
         </w:numPr>
         <w:bidi/>
+        <w:rPr>
+          <w:rtl/>
+        </w:rPr>
+      </w:pPr>
+      <w:r>
+        <w:rPr>
+          <w:rFonts w:hint="cs"/>
+          <w:rtl/>
+        </w:rPr>
+        <w:t>ארכיטקטורה:</w:t>
+      </w:r>
+    </w:p>
+    <w:p>
+      <w:pPr>
+        <w:pStyle w:val="a"/>
+        <w:numPr>
+          <w:ilvl w:val="0"/>
+          <w:numId w:val="0"/>
+        </w:numPr>
+        <w:bidi/>
       </w:pPr>
       <w:r>
         <w:rPr>
@@ -748,7 +818,7 @@
         </w:rPr>
         <w:drawing>
           <wp:inline distT="0" distB="0" distL="0" distR="0" wp14:anchorId="746E3C6A" wp14:editId="5B86F7F0">
-            <wp:extent cx="5943600" cy="4793615"/>
+            <wp:extent cx="5848350" cy="4793615"/>
             <wp:effectExtent l="0" t="0" r="0" b="6985"/>
             <wp:docPr id="1" name="Picture 1"/>
             <wp:cNvGraphicFramePr>
@@ -761,20 +831,27 @@
                     <pic:cNvPr id="1" name=""/>
                     <pic:cNvPicPr/>
                   </pic:nvPicPr>
-                  <pic:blipFill>
+                  <pic:blipFill rotWithShape="1">
                     <a:blip r:embed="rId6"/>
-                    <a:stretch>
-                      <a:fillRect/>
-                    </a:stretch>
+                    <a:srcRect l="1602"/>
+                    <a:stretch/>
                   </pic:blipFill>
-                  <pic:spPr>
+                  <pic:spPr bwMode="auto">
                     <a:xfrm>
                       <a:off x="0" y="0"/>
-                      <a:ext cx="5943600" cy="4793615"/>
+                      <a:ext cx="5848350" cy="4793615"/>
                     </a:xfrm>
                     <a:prstGeom prst="rect">
                       <a:avLst/>
                     </a:prstGeom>
+                    <a:ln>
+                      <a:noFill/>
+                    </a:ln>
+                    <a:extLst>
+                      <a:ext uri="{53640926-AAD7-44D8-BBD7-CCE9431645EC}">
+                        <a14:shadowObscured xmlns:a14="http://schemas.microsoft.com/office/drawing/2010/main"/>
+                      </a:ext>
+                    </a:extLst>
                   </pic:spPr>
                 </pic:pic>
               </a:graphicData>
@@ -785,14 +862,13 @@
     </w:p>
     <w:p>
       <w:pPr>
-        <w:pStyle w:val="ListBullet"/>
+        <w:pStyle w:val="a"/>
         <w:numPr>
           <w:ilvl w:val="0"/>
           <w:numId w:val="0"/>
         </w:numPr>
         <w:bidi/>
         <w:rPr>
-          <w:rFonts w:hint="cs"/>
           <w:rtl/>
         </w:rPr>
       </w:pPr>
@@ -806,7 +882,7 @@
     </w:p>
     <w:p>
       <w:pPr>
-        <w:pStyle w:val="ListBullet"/>
+        <w:pStyle w:val="a"/>
         <w:numPr>
           <w:ilvl w:val="0"/>
           <w:numId w:val="4"/>
@@ -820,10 +896,49 @@
         </w:rPr>
         <w:t xml:space="preserve">שכבת קונבולוציה </w:t>
       </w:r>
+      <w:r>
+        <w:rPr>
+          <w:rtl/>
+        </w:rPr>
+        <w:t>–</w:t>
+      </w:r>
+      <w:r>
+        <w:rPr>
+          <w:rFonts w:hint="cs"/>
+          <w:rtl/>
+        </w:rPr>
+        <w:t xml:space="preserve"> גודל 5</w:t>
+      </w:r>
+      <w:r>
+        <w:rPr>
+          <w:rFonts w:hint="cs"/>
+        </w:rPr>
+        <w:t>X</w:t>
+      </w:r>
+      <w:r>
+        <w:rPr>
+          <w:rFonts w:hint="cs"/>
+          <w:rtl/>
+        </w:rPr>
+        <w:t>5 צעד 1</w:t>
+      </w:r>
+      <w:r>
+        <w:rPr>
+          <w:rFonts w:hint="cs"/>
+        </w:rPr>
+        <w:t>X</w:t>
+      </w:r>
+      <w:r>
+        <w:rPr>
+          <w:rFonts w:hint="cs"/>
+          <w:rtl/>
+        </w:rPr>
+        <w:t>1</w:t>
+      </w:r>
     </w:p>
     <w:p>
       <w:pPr>
-        <w:pStyle w:val="ListBullet"/>
+        <w:pStyle w:val="a"/>
         <w:numPr>
           <w:ilvl w:val="0"/>
           <w:numId w:val="4"/>
@@ -834,41 +949,75 @@
         <w:rPr>
           <w:rFonts w:hint="cs"/>
         </w:rPr>
+        <w:lastRenderedPageBreak/>
         <w:t>MAXPOOLING</w:t>
       </w:r>
     </w:p>
     <w:p>
       <w:pPr>
-        <w:pStyle w:val="ListBullet"/>
+        <w:pStyle w:val="a"/>
         <w:numPr>
           <w:ilvl w:val="0"/>
           <w:numId w:val="4"/>
         </w:numPr>
         <w:bidi/>
-        <w:rPr>
-          <w:rFonts w:hint="cs"/>
-        </w:rPr>
-      </w:pPr>
-      <w:r>
-        <w:rPr>
-          <w:rFonts w:hint="cs"/>
-          <w:rtl/>
-        </w:rPr>
-        <w:lastRenderedPageBreak/>
+      </w:pPr>
+      <w:r>
+        <w:rPr>
+          <w:rFonts w:hint="cs"/>
+          <w:rtl/>
+        </w:rPr>
         <w:t xml:space="preserve">שכבת קונבולוציה 2 </w:t>
+      </w:r>
+      <w:r>
+        <w:rPr>
+          <w:rFonts w:hint="cs"/>
+          <w:rtl/>
+        </w:rPr>
+        <w:t xml:space="preserve"> - </w:t>
+      </w:r>
+      <w:r>
+        <w:rPr>
+          <w:rFonts w:hint="cs"/>
+          <w:rtl/>
+        </w:rPr>
+        <w:t>גודל 5</w:t>
+      </w:r>
+      <w:r>
+        <w:rPr>
+          <w:rFonts w:hint="cs"/>
+        </w:rPr>
+        <w:t>X</w:t>
+      </w:r>
+      <w:r>
+        <w:rPr>
+          <w:rFonts w:hint="cs"/>
+          <w:rtl/>
+        </w:rPr>
+        <w:t>5 צעד 1</w:t>
+      </w:r>
+      <w:r>
+        <w:rPr>
+          <w:rFonts w:hint="cs"/>
+        </w:rPr>
+        <w:t>X</w:t>
+      </w:r>
+      <w:r>
+        <w:rPr>
+          <w:rFonts w:hint="cs"/>
+          <w:rtl/>
+        </w:rPr>
+        <w:t>1</w:t>
       </w:r>
     </w:p>
     <w:p>
       <w:pPr>
-        <w:pStyle w:val="ListBullet"/>
+        <w:pStyle w:val="a"/>
         <w:numPr>
           <w:ilvl w:val="0"/>
           <w:numId w:val="4"/>
         </w:numPr>
         <w:bidi/>
-        <w:rPr>
-          <w:rFonts w:hint="cs"/>
-        </w:rPr>
       </w:pPr>
       <w:r>
         <w:rPr>
@@ -886,15 +1035,12 @@
     </w:p>
     <w:p>
       <w:pPr>
-        <w:pStyle w:val="ListBullet"/>
+        <w:pStyle w:val="a"/>
         <w:numPr>
           <w:ilvl w:val="0"/>
           <w:numId w:val="4"/>
         </w:numPr>
         <w:bidi/>
-        <w:rPr>
-          <w:rFonts w:hint="cs"/>
-        </w:rPr>
       </w:pPr>
       <w:r>
         <w:rPr>
@@ -911,11 +1057,31 @@
       </w:r>
       <w:r>
         <w:t>CONNECTED</w:t>
+      </w:r>
+      <w:r>
+        <w:rPr>
+          <w:rFonts w:hint="cs"/>
+          <w:rtl/>
+        </w:rPr>
+        <w:t xml:space="preserve"> </w:t>
+      </w:r>
+      <w:r>
+        <w:rPr>
+          <w:rtl/>
+        </w:rPr>
+        <w:t>–</w:t>
+      </w:r>
+      <w:r>
+        <w:rPr>
+          <w:rFonts w:hint="cs"/>
+          <w:rtl/>
+        </w:rPr>
+        <w:t xml:space="preserve"> גודל 2048</w:t>
       </w:r>
     </w:p>
     <w:p>
       <w:pPr>
-        <w:pStyle w:val="ListBullet"/>
+        <w:pStyle w:val="a"/>
         <w:numPr>
           <w:ilvl w:val="0"/>
           <w:numId w:val="4"/>
@@ -938,18 +1104,35 @@
       <w:r>
         <w:t>CONNECTED</w:t>
       </w:r>
+      <w:r>
+        <w:rPr>
+          <w:rFonts w:hint="cs"/>
+          <w:rtl/>
+        </w:rPr>
+        <w:t xml:space="preserve"> </w:t>
+      </w:r>
+      <w:r>
+        <w:rPr>
+          <w:rtl/>
+        </w:rPr>
+        <w:t>–</w:t>
+      </w:r>
+      <w:r>
+        <w:rPr>
+          <w:rFonts w:hint="cs"/>
+          <w:rtl/>
+        </w:rPr>
+        <w:t xml:space="preserve"> גודל 1024</w:t>
+      </w:r>
     </w:p>
     <w:p>
       <w:pPr>
-        <w:pStyle w:val="ListBullet"/>
+        <w:pStyle w:val="a"/>
         <w:numPr>
           <w:ilvl w:val="0"/>
           <w:numId w:val="4"/>
         </w:numPr>
         <w:bidi/>
-        <w:rPr>
-          <w:rFonts w:hint="cs"/>
-        </w:rPr>
       </w:pPr>
       <w:r>
         <w:rPr>
@@ -967,15 +1150,12 @@
     </w:p>
     <w:p>
       <w:pPr>
-        <w:pStyle w:val="ListBullet"/>
+        <w:pStyle w:val="a"/>
         <w:numPr>
           <w:ilvl w:val="0"/>
           <w:numId w:val="4"/>
         </w:numPr>
         <w:bidi/>
-        <w:rPr>
-          <w:rFonts w:hint="cs"/>
-        </w:rPr>
       </w:pPr>
       <w:r>
         <w:rPr>
@@ -995,12 +1175,49 @@
           <w:rFonts w:hint="cs"/>
           <w:rtl/>
         </w:rPr>
-        <w:t xml:space="preserve"> שיש לנו ברמה האחרונה היא 50 כמספר המחלקות שיש.</w:t>
+        <w:t xml:space="preserve"> שיש לנו ברמה ה</w:t>
+      </w:r>
+      <w:r>
+        <w:rPr>
+          <w:rFonts w:hint="cs"/>
+          <w:rtl/>
+        </w:rPr>
+        <w:t xml:space="preserve">אחרונה היא </w:t>
+      </w:r>
+      <w:r>
+        <w:rPr>
+          <w:rFonts w:hint="cs"/>
+          <w:rtl/>
+        </w:rPr>
+        <w:t>50</w:t>
+      </w:r>
+      <w:r>
+        <w:rPr>
+          <w:rFonts w:hint="cs"/>
+          <w:rtl/>
+        </w:rPr>
+        <w:t xml:space="preserve"> כמספר המחלקות שיש</w:t>
+      </w:r>
+      <w:r>
+        <w:rPr>
+          <w:rFonts w:hint="cs"/>
+          <w:rtl/>
+        </w:rPr>
+        <w:t xml:space="preserve"> ועוד 1, </w:t>
+      </w:r>
+      <w:bookmarkStart w:id="1" w:name="_GoBack"/>
+      <w:bookmarkEnd w:id="1"/>
+      <w:r>
+        <w:rPr>
+          <w:rFonts w:hint="cs"/>
+          <w:rtl/>
+        </w:rPr>
+        <w:t xml:space="preserve">מצופה ממחלקה 22 להיות ריקה. </w:t>
       </w:r>
     </w:p>
     <w:p>
       <w:pPr>
-        <w:pStyle w:val="ListBullet"/>
+        <w:pStyle w:val="a"/>
         <w:numPr>
           <w:ilvl w:val="0"/>
           <w:numId w:val="0"/>
@@ -1013,14 +1230,13 @@
     </w:p>
     <w:p>
       <w:pPr>
-        <w:pStyle w:val="ListBullet"/>
+        <w:pStyle w:val="a"/>
         <w:numPr>
           <w:ilvl w:val="0"/>
           <w:numId w:val="0"/>
         </w:numPr>
         <w:bidi/>
         <w:rPr>
-          <w:rFonts w:hint="cs"/>
           <w:rtl/>
         </w:rPr>
       </w:pPr>
@@ -1047,7 +1263,7 @@
     </w:p>
     <w:p>
       <w:pPr>
-        <w:pStyle w:val="ListBullet"/>
+        <w:pStyle w:val="a"/>
         <w:numPr>
           <w:ilvl w:val="0"/>
           <w:numId w:val="0"/>
@@ -1060,7 +1276,7 @@
     </w:p>
     <w:p>
       <w:pPr>
-        <w:pStyle w:val="ListBullet"/>
+        <w:pStyle w:val="a"/>
         <w:numPr>
           <w:ilvl w:val="0"/>
           <w:numId w:val="0"/>
@@ -1080,7 +1296,7 @@
     </w:p>
     <w:p>
       <w:pPr>
-        <w:pStyle w:val="ListBullet"/>
+        <w:pStyle w:val="a"/>
         <w:numPr>
           <w:ilvl w:val="0"/>
           <w:numId w:val="0"/>
@@ -1119,15 +1335,12 @@
     </w:p>
     <w:p>
       <w:pPr>
-        <w:pStyle w:val="ListBullet"/>
+        <w:pStyle w:val="a"/>
         <w:numPr>
           <w:ilvl w:val="0"/>
           <w:numId w:val="5"/>
         </w:numPr>
         <w:bidi/>
-        <w:rPr>
-          <w:rFonts w:hint="cs"/>
-        </w:rPr>
       </w:pPr>
       <w:r>
         <w:rPr>
@@ -1139,15 +1352,12 @@
     </w:p>
     <w:p>
       <w:pPr>
-        <w:pStyle w:val="ListBullet"/>
+        <w:pStyle w:val="a"/>
         <w:numPr>
           <w:ilvl w:val="0"/>
           <w:numId w:val="5"/>
         </w:numPr>
         <w:bidi/>
-        <w:rPr>
-          <w:rFonts w:hint="cs"/>
-        </w:rPr>
       </w:pPr>
       <w:r>
         <w:rPr>
@@ -1166,15 +1376,12 @@
     </w:p>
     <w:p>
       <w:pPr>
-        <w:pStyle w:val="ListBullet"/>
+        <w:pStyle w:val="a"/>
         <w:numPr>
           <w:ilvl w:val="0"/>
           <w:numId w:val="5"/>
         </w:numPr>
         <w:bidi/>
-        <w:rPr>
-          <w:rFonts w:hint="cs"/>
-        </w:rPr>
       </w:pPr>
       <w:r>
         <w:rPr>
@@ -1186,7 +1393,7 @@
     </w:p>
     <w:p>
       <w:pPr>
-        <w:pStyle w:val="ListBullet"/>
+        <w:pStyle w:val="a"/>
         <w:numPr>
           <w:ilvl w:val="0"/>
           <w:numId w:val="5"/>
@@ -1220,7 +1427,7 @@
     </w:p>
     <w:p>
       <w:pPr>
-        <w:pStyle w:val="ListBullet"/>
+        <w:pStyle w:val="a"/>
         <w:numPr>
           <w:ilvl w:val="0"/>
           <w:numId w:val="5"/>
@@ -1250,15 +1457,12 @@
     </w:p>
     <w:p>
       <w:pPr>
-        <w:pStyle w:val="ListBullet"/>
+        <w:pStyle w:val="a"/>
         <w:numPr>
           <w:ilvl w:val="1"/>
           <w:numId w:val="5"/>
         </w:numPr>
         <w:bidi/>
-        <w:rPr>
-          <w:rFonts w:hint="cs"/>
-        </w:rPr>
       </w:pPr>
       <w:r>
         <w:rPr>
@@ -1283,7 +1487,7 @@
     </w:p>
     <w:p>
       <w:pPr>
-        <w:pStyle w:val="ListBullet"/>
+        <w:pStyle w:val="a"/>
         <w:numPr>
           <w:ilvl w:val="1"/>
           <w:numId w:val="5"/>
@@ -1313,15 +1517,12 @@
     </w:p>
     <w:p>
       <w:pPr>
-        <w:pStyle w:val="ListBullet"/>
+        <w:pStyle w:val="a"/>
         <w:numPr>
           <w:ilvl w:val="2"/>
           <w:numId w:val="5"/>
         </w:numPr>
         <w:bidi/>
-        <w:rPr>
-          <w:rFonts w:hint="cs"/>
-        </w:rPr>
       </w:pPr>
       <w:r>
         <w:rPr>
@@ -1333,7 +1534,7 @@
     </w:p>
     <w:p>
       <w:pPr>
-        <w:pStyle w:val="ListBullet"/>
+        <w:pStyle w:val="a"/>
         <w:numPr>
           <w:ilvl w:val="0"/>
           <w:numId w:val="0"/>
@@ -1347,7 +1548,7 @@
     </w:p>
     <w:p>
       <w:pPr>
-        <w:pStyle w:val="ListBullet"/>
+        <w:pStyle w:val="a"/>
         <w:numPr>
           <w:ilvl w:val="0"/>
           <w:numId w:val="0"/>
@@ -1361,7 +1562,7 @@
     </w:p>
     <w:p>
       <w:pPr>
-        <w:pStyle w:val="ListBullet"/>
+        <w:pStyle w:val="a"/>
         <w:numPr>
           <w:ilvl w:val="0"/>
           <w:numId w:val="0"/>
@@ -1382,7 +1583,7 @@
     </w:p>
     <w:p>
       <w:pPr>
-        <w:pStyle w:val="ListBullet"/>
+        <w:pStyle w:val="a"/>
         <w:numPr>
           <w:ilvl w:val="0"/>
           <w:numId w:val="6"/>
@@ -1405,7 +1606,7 @@
     </w:p>
     <w:p>
       <w:pPr>
-        <w:pStyle w:val="ListBullet"/>
+        <w:pStyle w:val="a"/>
         <w:numPr>
           <w:ilvl w:val="1"/>
           <w:numId w:val="6"/>
@@ -1425,7 +1626,7 @@
     </w:p>
     <w:p>
       <w:pPr>
-        <w:pStyle w:val="ListBullet"/>
+        <w:pStyle w:val="a"/>
         <w:numPr>
           <w:ilvl w:val="0"/>
           <w:numId w:val="6"/>
@@ -1448,7 +1649,7 @@
     </w:p>
     <w:p>
       <w:pPr>
-        <w:pStyle w:val="ListBullet"/>
+        <w:pStyle w:val="a"/>
         <w:numPr>
           <w:ilvl w:val="0"/>
           <w:numId w:val="6"/>
@@ -1465,15 +1666,12 @@
     </w:p>
     <w:p>
       <w:pPr>
-        <w:pStyle w:val="ListBullet"/>
+        <w:pStyle w:val="a"/>
         <w:numPr>
           <w:ilvl w:val="1"/>
           <w:numId w:val="6"/>
         </w:numPr>
         <w:bidi/>
-        <w:rPr>
-          <w:rFonts w:hint="cs"/>
-        </w:rPr>
       </w:pPr>
       <w:r>
         <w:rPr>
@@ -1485,15 +1683,12 @@
     </w:p>
     <w:p>
       <w:pPr>
-        <w:pStyle w:val="ListBullet"/>
+        <w:pStyle w:val="a"/>
         <w:numPr>
           <w:ilvl w:val="1"/>
           <w:numId w:val="6"/>
         </w:numPr>
         <w:bidi/>
-        <w:rPr>
-          <w:rFonts w:hint="cs"/>
-        </w:rPr>
       </w:pPr>
       <w:r>
         <w:rPr>
@@ -1505,7 +1700,7 @@
     </w:p>
     <w:p>
       <w:pPr>
-        <w:pStyle w:val="ListBullet"/>
+        <w:pStyle w:val="a"/>
         <w:numPr>
           <w:ilvl w:val="1"/>
           <w:numId w:val="6"/>
@@ -1522,7 +1717,7 @@
     </w:p>
     <w:p>
       <w:pPr>
-        <w:pStyle w:val="ListBullet"/>
+        <w:pStyle w:val="a"/>
         <w:numPr>
           <w:ilvl w:val="0"/>
           <w:numId w:val="0"/>
@@ -1549,7 +1744,7 @@
     </w:p>
     <w:p>
       <w:pPr>
-        <w:pStyle w:val="ListBullet"/>
+        <w:pStyle w:val="a"/>
         <w:numPr>
           <w:ilvl w:val="0"/>
           <w:numId w:val="0"/>
@@ -1567,6 +1762,7 @@
         <w:bidi/>
         <w:rPr>
           <w:rFonts w:ascii="Tahoma" w:eastAsia="Tahoma" w:hAnsi="Tahoma" w:cs="Tahoma"/>
+          <w:rtl/>
         </w:rPr>
       </w:pPr>
       <w:r>
@@ -2693,6 +2889,7 @@
         <w:spacing w:line="240" w:lineRule="auto"/>
         <w:rPr>
           <w:rFonts w:ascii="Tahoma" w:eastAsia="Tahoma" w:hAnsi="Tahoma" w:cs="Tahoma"/>
+          <w:rtl/>
         </w:rPr>
       </w:pPr>
     </w:p>
@@ -3774,7 +3971,7 @@
     </w:tbl>
     <w:p>
       <w:pPr>
-        <w:pStyle w:val="ListBullet"/>
+        <w:pStyle w:val="a"/>
         <w:numPr>
           <w:ilvl w:val="0"/>
           <w:numId w:val="0"/>
@@ -4393,7 +4590,7 @@
     </w:tbl>
     <w:p>
       <w:pPr>
-        <w:pStyle w:val="ListBullet"/>
+        <w:pStyle w:val="a"/>
         <w:numPr>
           <w:ilvl w:val="0"/>
           <w:numId w:val="0"/>
@@ -5072,7 +5269,7 @@
     </w:tbl>
     <w:p>
       <w:pPr>
-        <w:pStyle w:val="ListBullet"/>
+        <w:pStyle w:val="a"/>
         <w:numPr>
           <w:ilvl w:val="0"/>
           <w:numId w:val="0"/>
@@ -5085,7 +5282,7 @@
     </w:p>
     <w:p>
       <w:pPr>
-        <w:pStyle w:val="ListBullet"/>
+        <w:pStyle w:val="a"/>
         <w:numPr>
           <w:ilvl w:val="0"/>
           <w:numId w:val="0"/>
@@ -5099,8 +5296,6 @@
         </w:rPr>
         <w:t>תוצאות הניסוי</w:t>
       </w:r>
-      <w:bookmarkStart w:id="1" w:name="_GoBack"/>
-      <w:bookmarkEnd w:id="1"/>
     </w:p>
     <w:sectPr>
       <w:pgSz w:w="12240" w:h="15840"/>
@@ -5113,7 +5308,7 @@
 </file>
 
 <file path=word/numbering.xml><?xml version="1.0" encoding="utf-8"?>
-<w:numbering xmlns:wpc="http://schemas.microsoft.com/office/word/2010/wordprocessingCanvas" xmlns:cx="http://schemas.microsoft.com/office/drawing/2014/chartex" xmlns:cx1="http://schemas.microsoft.com/office/drawing/2015/9/8/chartex" xmlns:cx2="http://schemas.microsoft.com/office/drawing/2015/10/21/chartex" xmlns:cx3="http://schemas.microsoft.com/office/drawing/2016/5/9/chartex" xmlns:cx4="http://schemas.microsoft.com/office/drawing/2016/5/10/chartex" xmlns:cx5="http://schemas.microsoft.com/office/drawing/2016/5/11/chartex" xmlns:mc="http://schemas.openxmlformats.org/markup-compatibility/2006" xmlns:o="urn:schemas-microsoft-com:office:office" xmlns:r="http://schemas.openxmlformats.org/officeDocument/2006/relationships" xmlns:m="http://schemas.openxmlformats.org/officeDocument/2006/math" xmlns:v="urn:schemas-microsoft-com:vml" xmlns:wp14="http://schemas.microsoft.com/office/word/2010/wordprocessingDrawing" xmlns:wp="http://schemas.openxmlformats.org/drawingml/2006/wordprocessingDrawing" xmlns:w10="urn:schemas-microsoft-com:office:word" xmlns:w="http://schemas.openxmlformats.org/wordprocessingml/2006/main" xmlns:w14="http://schemas.microsoft.com/office/word/2010/wordml" xmlns:w15="http://schemas.microsoft.com/office/word/2012/wordml" xmlns:w16se="http://schemas.microsoft.com/office/word/2015/wordml/symex" xmlns:wpg="http://schemas.microsoft.com/office/word/2010/wordprocessingGroup" xmlns:wpi="http://schemas.microsoft.com/office/word/2010/wordprocessingInk" xmlns:wne="http://schemas.microsoft.com/office/word/2006/wordml" xmlns:wps="http://schemas.microsoft.com/office/word/2010/wordprocessingShape" mc:Ignorable="w14 w15 w16se wp14">
+<w:numbering xmlns:wpc="http://schemas.microsoft.com/office/word/2010/wordprocessingCanvas" xmlns:mc="http://schemas.openxmlformats.org/markup-compatibility/2006" xmlns:o="urn:schemas-microsoft-com:office:office" xmlns:r="http://schemas.openxmlformats.org/officeDocument/2006/relationships" xmlns:m="http://schemas.openxmlformats.org/officeDocument/2006/math" xmlns:v="urn:schemas-microsoft-com:vml" xmlns:wp14="http://schemas.microsoft.com/office/word/2010/wordprocessingDrawing" xmlns:wp="http://schemas.openxmlformats.org/drawingml/2006/wordprocessingDrawing" xmlns:w10="urn:schemas-microsoft-com:office:word" xmlns:w="http://schemas.openxmlformats.org/wordprocessingml/2006/main" xmlns:w14="http://schemas.microsoft.com/office/word/2010/wordml" xmlns:w15="http://schemas.microsoft.com/office/word/2012/wordml" xmlns:wpg="http://schemas.microsoft.com/office/word/2010/wordprocessingGroup" xmlns:wpi="http://schemas.microsoft.com/office/word/2010/wordprocessingInk" xmlns:wne="http://schemas.microsoft.com/office/word/2006/wordml" xmlns:wps="http://schemas.microsoft.com/office/word/2010/wordprocessingShape" mc:Ignorable="w14 w15 wp14">
   <w:abstractNum w:abstractNumId="0" w15:restartNumberingAfterBreak="0">
     <w:nsid w:val="FFFFFF89"/>
     <w:multiLevelType w:val="singleLevel"/>
@@ -5121,7 +5316,7 @@
     <w:lvl w:ilvl="0">
       <w:start w:val="1"/>
       <w:numFmt w:val="bullet"/>
-      <w:pStyle w:val="ListBullet"/>
+      <w:pStyle w:val="a"/>
       <w:lvlText w:val=""/>
       <w:lvlJc w:val="left"/>
       <w:pPr>
@@ -5421,7 +5616,7 @@
 </file>
 
 <file path=word/styles.xml><?xml version="1.0" encoding="utf-8"?>
-<w:styles xmlns:mc="http://schemas.openxmlformats.org/markup-compatibility/2006" xmlns:r="http://schemas.openxmlformats.org/officeDocument/2006/relationships" xmlns:w="http://schemas.openxmlformats.org/wordprocessingml/2006/main" xmlns:w14="http://schemas.microsoft.com/office/word/2010/wordml" xmlns:w15="http://schemas.microsoft.com/office/word/2012/wordml" xmlns:w16se="http://schemas.microsoft.com/office/word/2015/wordml/symex" mc:Ignorable="w14 w15 w16se">
+<w:styles xmlns:mc="http://schemas.openxmlformats.org/markup-compatibility/2006" xmlns:r="http://schemas.openxmlformats.org/officeDocument/2006/relationships" xmlns:w="http://schemas.openxmlformats.org/wordprocessingml/2006/main" xmlns:w14="http://schemas.microsoft.com/office/word/2010/wordml" xmlns:w15="http://schemas.microsoft.com/office/word/2012/wordml" mc:Ignorable="w14 w15">
   <w:docDefaults>
     <w:rPrDefault>
       <w:rPr>
@@ -5437,7 +5632,7 @@
       </w:pPr>
     </w:pPrDefault>
   </w:docDefaults>
-  <w:latentStyles w:defLockedState="0" w:defUIPriority="99" w:defSemiHidden="0" w:defUnhideWhenUsed="0" w:defQFormat="0" w:count="374">
+  <w:latentStyles w:defLockedState="0" w:defUIPriority="99" w:defSemiHidden="0" w:defUnhideWhenUsed="0" w:defQFormat="0" w:count="371">
     <w:lsdException w:name="Normal" w:uiPriority="0" w:qFormat="1"/>
     <w:lsdException w:name="heading 1" w:uiPriority="9" w:qFormat="1"/>
     <w:lsdException w:name="heading 2" w:semiHidden="1" w:uiPriority="9" w:unhideWhenUsed="1" w:qFormat="1"/>
@@ -5592,7 +5787,7 @@
     <w:lsdException w:name="Table Web 2" w:semiHidden="1" w:unhideWhenUsed="1"/>
     <w:lsdException w:name="Table Web 3" w:semiHidden="1" w:unhideWhenUsed="1"/>
     <w:lsdException w:name="Balloon Text" w:semiHidden="1" w:unhideWhenUsed="1"/>
-    <w:lsdException w:name="Table Grid" w:semiHidden="1" w:uiPriority="59" w:unhideWhenUsed="1"/>
+    <w:lsdException w:name="Table Grid" w:uiPriority="59"/>
     <w:lsdException w:name="Table Theme" w:semiHidden="1" w:unhideWhenUsed="1"/>
     <w:lsdException w:name="Placeholder Text" w:semiHidden="1"/>
     <w:lsdException w:name="No Spacing" w:uiPriority="1" w:qFormat="1"/>
@@ -5809,20 +6004,18 @@
     <w:lsdException w:name="List Table 5 Dark Accent 6" w:uiPriority="50"/>
     <w:lsdException w:name="List Table 6 Colorful Accent 6" w:uiPriority="51"/>
     <w:lsdException w:name="List Table 7 Colorful Accent 6" w:uiPriority="52"/>
-    <w:lsdException w:name="Mention" w:semiHidden="1" w:unhideWhenUsed="1"/>
-    <w:lsdException w:name="Smart Hyperlink" w:semiHidden="1" w:unhideWhenUsed="1"/>
-    <w:lsdException w:name="Hashtag" w:semiHidden="1" w:unhideWhenUsed="1"/>
   </w:latentStyles>
-  <w:style w:type="paragraph" w:default="1" w:styleId="Normal">
+  <w:style w:type="paragraph" w:default="1" w:styleId="a0">
     <w:name w:val="Normal"/>
     <w:qFormat/>
   </w:style>
-  <w:style w:type="character" w:default="1" w:styleId="DefaultParagraphFont">
+  <w:style w:type="character" w:default="1" w:styleId="a1">
     <w:name w:val="Default Paragraph Font"/>
     <w:uiPriority w:val="1"/>
+    <w:semiHidden/>
     <w:unhideWhenUsed/>
   </w:style>
-  <w:style w:type="table" w:default="1" w:styleId="TableNormal">
+  <w:style w:type="table" w:default="1" w:styleId="a2">
     <w:name w:val="Normal Table"/>
     <w:uiPriority w:val="99"/>
     <w:semiHidden/>
@@ -5837,15 +6030,15 @@
       </w:tblCellMar>
     </w:tblPr>
   </w:style>
-  <w:style w:type="numbering" w:default="1" w:styleId="NoList">
+  <w:style w:type="numbering" w:default="1" w:styleId="a3">
     <w:name w:val="No List"/>
     <w:uiPriority w:val="99"/>
     <w:semiHidden/>
     <w:unhideWhenUsed/>
   </w:style>
-  <w:style w:type="paragraph" w:styleId="ListBullet">
+  <w:style w:type="paragraph" w:styleId="a">
     <w:name w:val="List Bullet"/>
-    <w:basedOn w:val="Normal"/>
+    <w:basedOn w:val="a0"/>
     <w:uiPriority w:val="99"/>
     <w:unhideWhenUsed/>
     <w:rsid w:val="007C309E"/>
@@ -6164,7 +6357,7 @@
 </file>
 
 <file path=customXml/itemProps1.xml><?xml version="1.0" encoding="utf-8"?>
-<ds:datastoreItem xmlns:ds="http://schemas.openxmlformats.org/officeDocument/2006/customXml" ds:itemID="{0B76732D-6F49-4963-B974-5903E720CF47}">
+<ds:datastoreItem xmlns:ds="http://schemas.openxmlformats.org/officeDocument/2006/customXml" ds:itemID="{E8B6CF73-6EBE-4AB3-A8FA-164282DA2A2E}">
   <ds:schemaRefs>
     <ds:schemaRef ds:uri="http://schemas.openxmlformats.org/officeDocument/2006/bibliography"/>
   </ds:schemaRefs>

</xml_diff>